<commit_message>
log in log out
</commit_message>
<xml_diff>
--- a/app/invoice_template.docx
+++ b/app/invoice_template.docx
@@ -54,28 +54,14 @@
         <w:rPr>
           <w:rFonts w:ascii="Adobe Gothic Std B" w:eastAsia="Adobe Gothic Std B" w:hAnsi="Adobe Gothic Std B"/>
         </w:rPr>
-        <w:t xml:space="preserve">Student Number: </w:t>
-      </w:r>
-      <w:proofErr w:type="gramStart"/>
-      <w:r>
-        <w:rPr>
-          <w:rFonts w:ascii="Adobe Gothic Std B" w:eastAsia="Adobe Gothic Std B" w:hAnsi="Adobe Gothic Std B"/>
-        </w:rPr>
-        <w:t xml:space="preserve">{{ </w:t>
+        <w:t xml:space="preserve">Student Number: {{ </w:t>
       </w:r>
       <w:proofErr w:type="spellStart"/>
       <w:r>
         <w:rPr>
           <w:rFonts w:ascii="Adobe Gothic Std B" w:eastAsia="Adobe Gothic Std B" w:hAnsi="Adobe Gothic Std B"/>
         </w:rPr>
-        <w:t>student</w:t>
-      </w:r>
-      <w:proofErr w:type="gramEnd"/>
-      <w:r>
-        <w:rPr>
-          <w:rFonts w:ascii="Adobe Gothic Std B" w:eastAsia="Adobe Gothic Std B" w:hAnsi="Adobe Gothic Std B"/>
-        </w:rPr>
-        <w:t>_number</w:t>
+        <w:t>student_number</w:t>
       </w:r>
       <w:proofErr w:type="spellEnd"/>
       <w:r>
@@ -95,21 +81,7 @@
         <w:rPr>
           <w:rFonts w:ascii="Adobe Gothic Std B" w:eastAsia="Adobe Gothic Std B" w:hAnsi="Adobe Gothic Std B"/>
         </w:rPr>
-        <w:t xml:space="preserve">Date: </w:t>
-      </w:r>
-      <w:proofErr w:type="gramStart"/>
-      <w:r>
-        <w:rPr>
-          <w:rFonts w:ascii="Adobe Gothic Std B" w:eastAsia="Adobe Gothic Std B" w:hAnsi="Adobe Gothic Std B"/>
-        </w:rPr>
-        <w:t>{{ date</w:t>
-      </w:r>
-      <w:proofErr w:type="gramEnd"/>
-      <w:r>
-        <w:rPr>
-          <w:rFonts w:ascii="Adobe Gothic Std B" w:eastAsia="Adobe Gothic Std B" w:hAnsi="Adobe Gothic Std B"/>
-        </w:rPr>
-        <w:t xml:space="preserve"> }} </w:t>
+        <w:t xml:space="preserve">Date: {{ date }} </w:t>
       </w:r>
     </w:p>
     <w:p/>
@@ -341,21 +313,7 @@
               <w:rPr>
                 <w:rFonts w:ascii="Adobe Gothic Std B" w:eastAsia="Adobe Gothic Std B" w:hAnsi="Adobe Gothic Std B"/>
               </w:rPr>
-              <w:t>{{</w:t>
-            </w:r>
-            <w:proofErr w:type="gramStart"/>
-            <w:r>
-              <w:rPr>
-                <w:rFonts w:ascii="Adobe Gothic Std B" w:eastAsia="Adobe Gothic Std B" w:hAnsi="Adobe Gothic Std B"/>
-              </w:rPr>
-              <w:t>item[</w:t>
-            </w:r>
-            <w:proofErr w:type="gramEnd"/>
-            <w:r>
-              <w:rPr>
-                <w:rFonts w:ascii="Adobe Gothic Std B" w:eastAsia="Adobe Gothic Std B" w:hAnsi="Adobe Gothic Std B"/>
-              </w:rPr>
-              <w:t>0]}}</w:t>
+              <w:t>{{item[0]}}</w:t>
             </w:r>
           </w:p>
         </w:tc>
@@ -367,7 +325,6 @@
           </w:tcPr>
           <w:p>
             <w:pPr>
-              <w:jc w:val="center"/>
               <w:rPr>
                 <w:rFonts w:ascii="Adobe Gothic Std B" w:eastAsia="Adobe Gothic Std B" w:hAnsi="Adobe Gothic Std B"/>
               </w:rPr>
@@ -376,21 +333,7 @@
               <w:rPr>
                 <w:rFonts w:ascii="Adobe Gothic Std B" w:eastAsia="Adobe Gothic Std B" w:hAnsi="Adobe Gothic Std B"/>
               </w:rPr>
-              <w:t>{{</w:t>
-            </w:r>
-            <w:proofErr w:type="gramStart"/>
-            <w:r>
-              <w:rPr>
-                <w:rFonts w:ascii="Adobe Gothic Std B" w:eastAsia="Adobe Gothic Std B" w:hAnsi="Adobe Gothic Std B"/>
-              </w:rPr>
-              <w:t>item[</w:t>
-            </w:r>
-            <w:proofErr w:type="gramEnd"/>
-            <w:r>
-              <w:rPr>
-                <w:rFonts w:ascii="Adobe Gothic Std B" w:eastAsia="Adobe Gothic Std B" w:hAnsi="Adobe Gothic Std B"/>
-              </w:rPr>
-              <w:t>1]}}</w:t>
+              <w:t>{{item[1]}}</w:t>
             </w:r>
           </w:p>
         </w:tc>
@@ -415,21 +358,7 @@
               <w:rPr>
                 <w:rFonts w:ascii="Adobe Gothic Std B" w:eastAsia="Adobe Gothic Std B" w:hAnsi="Adobe Gothic Std B"/>
               </w:rPr>
-              <w:t>{{</w:t>
-            </w:r>
-            <w:proofErr w:type="gramStart"/>
-            <w:r>
-              <w:rPr>
-                <w:rFonts w:ascii="Adobe Gothic Std B" w:eastAsia="Adobe Gothic Std B" w:hAnsi="Adobe Gothic Std B"/>
-              </w:rPr>
-              <w:t>item[</w:t>
-            </w:r>
-            <w:proofErr w:type="gramEnd"/>
-            <w:r>
-              <w:rPr>
-                <w:rFonts w:ascii="Adobe Gothic Std B" w:eastAsia="Adobe Gothic Std B" w:hAnsi="Adobe Gothic Std B"/>
-              </w:rPr>
-              <w:t>2]}}</w:t>
+              <w:t>{{item[2]}}</w:t>
             </w:r>
           </w:p>
         </w:tc>
@@ -592,19 +521,11 @@
                 <w:rFonts w:ascii="Adobe Gothic Std B" w:eastAsia="Adobe Gothic Std B" w:hAnsi="Adobe Gothic Std B"/>
               </w:rPr>
             </w:pPr>
-            <w:proofErr w:type="gramStart"/>
             <w:r>
               <w:rPr>
                 <w:rFonts w:ascii="Adobe Gothic Std B" w:eastAsia="Adobe Gothic Std B" w:hAnsi="Adobe Gothic Std B"/>
               </w:rPr>
-              <w:t>{{ total</w:t>
-            </w:r>
-            <w:proofErr w:type="gramEnd"/>
-            <w:r>
-              <w:rPr>
-                <w:rFonts w:ascii="Adobe Gothic Std B" w:eastAsia="Adobe Gothic Std B" w:hAnsi="Adobe Gothic Std B"/>
-              </w:rPr>
-              <w:t xml:space="preserve"> }}</w:t>
+              <w:t>{{ total }}</w:t>
             </w:r>
           </w:p>
         </w:tc>
@@ -1925,6 +1846,7 @@
   <w:rsids>
     <w:rsidRoot w:val="00D94F0E"/>
     <w:rsid w:val="001F6C67"/>
+    <w:rsid w:val="00650E58"/>
     <w:rsid w:val="006B2E42"/>
     <w:rsid w:val="007931FB"/>
     <w:rsid w:val="0087499A"/>

</xml_diff>